<commit_message>
Semi-final edits. Getting there.
</commit_message>
<xml_diff>
--- a/CoCT FINAL REPORT 2018.docx
+++ b/CoCT FINAL REPORT 2018.docx
@@ -999,7 +999,19 @@
         <w:rPr>
           <w:lang w:val="en-US"/>
         </w:rPr>
-        <w:t>, Chief Marine Scientist, South African Weather Service [Figure 2… insert map of study area and wave exposure here].</w:t>
+        <w:t>, Chief Marine Scientist, South African Weather Service</w:t>
+      </w:r>
+      <w:r>
+        <w:rPr>
+          <w:lang w:val="en-US"/>
+        </w:rPr>
+        <w:t xml:space="preserve"> (SAWS)</w:t>
+      </w:r>
+      <w:r>
+        <w:rPr>
+          <w:lang w:val="en-US"/>
+        </w:rPr>
+        <w:t>.</w:t>
       </w:r>
     </w:p>
     <w:p>
@@ -1018,9 +1030,7 @@
           <w:lang w:val="en-US"/>
         </w:rPr>
       </w:pPr>
-      <w:bookmarkStart w:id="6" w:name="hout-bay-east-and-west"/>
-      <w:bookmarkStart w:id="7" w:name="_Toc522617047"/>
-      <w:bookmarkEnd w:id="6"/>
+      <w:bookmarkStart w:id="6" w:name="_Toc522617047"/>
       <w:proofErr w:type="spellStart"/>
       <w:r>
         <w:rPr>
@@ -1041,7 +1051,7 @@
         </w:rPr>
         <w:t xml:space="preserve"> Bay east and west</w:t>
       </w:r>
-      <w:bookmarkEnd w:id="7"/>
+      <w:bookmarkEnd w:id="6"/>
     </w:p>
     <w:p>
       <w:pPr>
@@ -1262,9 +1272,7 @@
           <w:lang w:val="en-US"/>
         </w:rPr>
       </w:pPr>
-      <w:bookmarkStart w:id="8" w:name="muizenberg"/>
-      <w:bookmarkStart w:id="9" w:name="_Toc522617048"/>
-      <w:bookmarkEnd w:id="8"/>
+      <w:bookmarkStart w:id="7" w:name="_Toc522617048"/>
       <w:r>
         <w:rPr>
           <w:b/>
@@ -1274,7 +1282,7 @@
         </w:rPr>
         <w:t>Muizenberg</w:t>
       </w:r>
-      <w:bookmarkEnd w:id="9"/>
+      <w:bookmarkEnd w:id="7"/>
     </w:p>
     <w:p>
       <w:pPr>
@@ -1313,6 +1321,136 @@
     </w:p>
     <w:p>
       <w:pPr>
+        <w:jc w:val="center"/>
+        <w:rPr>
+          <w:lang w:val="en-US"/>
+        </w:rPr>
+      </w:pPr>
+      <w:r>
+        <w:rPr>
+          <w:noProof/>
+          <w:lang w:val="en-US"/>
+          <w14:ligatures w14:val="none"/>
+          <w14:numForm w14:val="default"/>
+          <w14:numSpacing w14:val="default"/>
+        </w:rPr>
+        <w:drawing>
+          <wp:inline distT="0" distB="0" distL="0" distR="0">
+            <wp:extent cx="3067200" cy="4741200"/>
+            <wp:effectExtent l="0" t="0" r="0" b="0"/>
+            <wp:docPr id="4" name="Picture 4"/>
+            <wp:cNvGraphicFramePr>
+              <a:graphicFrameLocks xmlns:a="http://schemas.openxmlformats.org/drawingml/2006/main" noChangeAspect="1"/>
+            </wp:cNvGraphicFramePr>
+            <a:graphic xmlns:a="http://schemas.openxmlformats.org/drawingml/2006/main">
+              <a:graphicData uri="http://schemas.openxmlformats.org/drawingml/2006/picture">
+                <pic:pic xmlns:pic="http://schemas.openxmlformats.org/drawingml/2006/picture">
+                  <pic:nvPicPr>
+                    <pic:cNvPr id="4" name="Cleansing vs Exposure.jpg"/>
+                    <pic:cNvPicPr/>
+                  </pic:nvPicPr>
+                  <pic:blipFill>
+                    <a:blip r:embed="rId5" cstate="print">
+                      <a:extLst>
+                        <a:ext uri="{28A0092B-C50C-407E-A947-70E740481C1C}">
+                          <a14:useLocalDpi xmlns:a14="http://schemas.microsoft.com/office/drawing/2010/main" val="0"/>
+                        </a:ext>
+                      </a:extLst>
+                    </a:blip>
+                    <a:stretch>
+                      <a:fillRect/>
+                    </a:stretch>
+                  </pic:blipFill>
+                  <pic:spPr>
+                    <a:xfrm>
+                      <a:off x="0" y="0"/>
+                      <a:ext cx="3067200" cy="4741200"/>
+                    </a:xfrm>
+                    <a:prstGeom prst="rect">
+                      <a:avLst/>
+                    </a:prstGeom>
+                  </pic:spPr>
+                </pic:pic>
+              </a:graphicData>
+            </a:graphic>
+          </wp:inline>
+        </w:drawing>
+      </w:r>
+    </w:p>
+    <w:p>
+      <w:pPr>
+        <w:rPr>
+          <w:i/>
+          <w:lang w:val="en-US"/>
+        </w:rPr>
+      </w:pPr>
+      <w:r>
+        <w:rPr>
+          <w:i/>
+          <w:lang w:val="en-US"/>
+        </w:rPr>
+        <w:t xml:space="preserve">Figure 1. An image showing the location of the beaches that are cleansed of the kelp beach casts by the </w:t>
+      </w:r>
+      <w:proofErr w:type="spellStart"/>
+      <w:r>
+        <w:rPr>
+          <w:i/>
+          <w:lang w:val="en-US"/>
+        </w:rPr>
+        <w:t>CoCT</w:t>
+      </w:r>
+      <w:proofErr w:type="spellEnd"/>
+      <w:r>
+        <w:rPr>
+          <w:i/>
+          <w:lang w:val="en-US"/>
+        </w:rPr>
+        <w:t xml:space="preserve"> (red triangles). The </w:t>
+      </w:r>
+      <w:proofErr w:type="spellStart"/>
+      <w:r>
+        <w:rPr>
+          <w:i/>
+          <w:lang w:val="en-US"/>
+        </w:rPr>
+        <w:t>coloured</w:t>
+      </w:r>
+      <w:proofErr w:type="spellEnd"/>
+      <w:r>
+        <w:rPr>
+          <w:i/>
+          <w:lang w:val="en-US"/>
+        </w:rPr>
+        <w:t xml:space="preserve"> ‘ribbons’ indicate the different degrees of wave exposure as modelled by Dr. </w:t>
+      </w:r>
+      <w:proofErr w:type="spellStart"/>
+      <w:r>
+        <w:rPr>
+          <w:i/>
+          <w:lang w:val="en-US"/>
+        </w:rPr>
+        <w:t>Rautenbach</w:t>
+      </w:r>
+      <w:proofErr w:type="spellEnd"/>
+      <w:r>
+        <w:rPr>
+          <w:i/>
+          <w:lang w:val="en-US"/>
+        </w:rPr>
+        <w:t>, SAWS.</w:t>
+      </w:r>
+    </w:p>
+    <w:p>
+      <w:pPr>
+        <w:rPr>
+          <w:lang w:val="en-US"/>
+        </w:rPr>
+      </w:pPr>
+      <w:bookmarkStart w:id="8" w:name="hout-bay-east-and-west"/>
+      <w:bookmarkEnd w:id="8"/>
+    </w:p>
+    <w:p>
+      <w:pPr>
         <w:rPr>
           <w:b/>
           <w:bCs/>
@@ -1320,8 +1458,10 @@
           <w:lang w:val="en-US"/>
         </w:rPr>
       </w:pPr>
+      <w:bookmarkStart w:id="9" w:name="muizenberg"/>
       <w:bookmarkStart w:id="10" w:name="fishoek"/>
       <w:bookmarkStart w:id="11" w:name="_Toc522617049"/>
+      <w:bookmarkEnd w:id="9"/>
       <w:bookmarkEnd w:id="10"/>
       <w:proofErr w:type="spellStart"/>
       <w:r>
@@ -1486,6 +1626,7 @@
           <w:bCs/>
           <w:lang w:val="en-US"/>
         </w:rPr>
+        <w:lastRenderedPageBreak/>
         <w:t>Methods</w:t>
       </w:r>
       <w:bookmarkEnd w:id="15"/>
@@ -1612,13 +1753,7 @@
         <w:rPr>
           <w:lang w:val="en-US"/>
         </w:rPr>
-        <w:t>package</w:t>
-      </w:r>
-      <w:r>
-        <w:rPr>
-          <w:lang w:val="en-US"/>
-        </w:rPr>
-        <w:t xml:space="preserve"> </w:t>
+        <w:t xml:space="preserve">package </w:t>
       </w:r>
       <w:r>
         <w:rPr>
@@ -1774,7 +1909,6 @@
         <w:rPr>
           <w:lang w:val="en-US"/>
         </w:rPr>
-        <w:lastRenderedPageBreak/>
         <w:t>Data were grouped according to site and area. This allowed investigation into any possible differences in POM between sites. A boxplot was used to allow visual comparison of POM between sites and areas, and a Kruskal-Wallis Rank Sum Test was used to verify findings.</w:t>
       </w:r>
     </w:p>
@@ -1866,7 +2000,6 @@
         <w:t>It is suggested that this section of your report be developed and informed through engagement with the CCT partners.</w:t>
       </w:r>
     </w:p>
-    <w:p/>
     <w:p>
       <w:pPr>
         <w:rPr>
@@ -1877,6 +2010,7 @@
         <w:rPr>
           <w:b/>
         </w:rPr>
+        <w:lastRenderedPageBreak/>
         <w:t>Results</w:t>
       </w:r>
     </w:p>
@@ -1950,7 +2084,19 @@
         <w:rPr>
           <w:lang w:val="en-US"/>
         </w:rPr>
-        <w:t xml:space="preserve"> &lt; 0.05, Figure 1) between cleared and non-cleared areas.</w:t>
+        <w:t xml:space="preserve"> &lt; 0.05, Figure </w:t>
+      </w:r>
+      <w:r>
+        <w:rPr>
+          <w:lang w:val="en-US"/>
+        </w:rPr>
+        <w:t>2</w:t>
+      </w:r>
+      <w:r>
+        <w:rPr>
+          <w:lang w:val="en-US"/>
+        </w:rPr>
+        <w:t>) between cleared and non-cleared areas.</w:t>
       </w:r>
     </w:p>
     <w:p>
@@ -1962,6 +2108,7 @@
       </w:pPr>
       <w:r>
         <w:rPr>
+          <w:noProof/>
           <w:lang w:val="en-US"/>
         </w:rPr>
         <w:drawing>
@@ -1980,7 +2127,7 @@
                     </pic:cNvPicPr>
                   </pic:nvPicPr>
                   <pic:blipFill rotWithShape="1">
-                    <a:blip r:embed="rId5"/>
+                    <a:blip r:embed="rId6"/>
                     <a:srcRect t="22430" b="24379"/>
                     <a:stretch/>
                   </pic:blipFill>
@@ -2021,7 +2168,21 @@
           <w:i/>
           <w:lang w:val="en-US"/>
         </w:rPr>
-        <w:t>Figure 1. Boxplots comparing POM and transect distance between cleared and non-cleared areas. The horizontal black lines represent the median. If ‘notches’ do not overlap, the medians are considered to be statistically different from one another. The lower and upper ‘hinges’ correspond to the first and third quartiles, and the ‘whiskers’ are the 5th and 95th percentiles. Pink boxes represent cleared areas and blue boxes represent non-cleared areas.</w:t>
+        <w:t xml:space="preserve">Figure </w:t>
+      </w:r>
+      <w:r>
+        <w:rPr>
+          <w:i/>
+          <w:lang w:val="en-US"/>
+        </w:rPr>
+        <w:t>2</w:t>
+      </w:r>
+      <w:r>
+        <w:rPr>
+          <w:i/>
+          <w:lang w:val="en-US"/>
+        </w:rPr>
+        <w:t>. Boxplots comparing POM and transect distance between cleared and non-cleared areas. The horizontal black lines represent the median. If ‘notches’ do not overlap, the medians are considered to be statistically different from one another. The lower and upper ‘hinges’ correspond to the first and third quartiles, and the ‘whiskers’ are the 5th and 95th percentiles. Pink boxes represent cleared areas and blue boxes represent non-cleared areas.</w:t>
       </w:r>
     </w:p>
     <w:p>
@@ -2065,7 +2226,19 @@
         <w:rPr>
           <w:lang w:val="en-US"/>
         </w:rPr>
-        <w:t>No significant differences between cleared and non-cleared areas were found over the course of the study, and only a significant difference in transect length was found for March (see Figure 2). The POM findings were verified by a Kruskal-Wallis test which showed no significant differences (</w:t>
+        <w:t xml:space="preserve">No significant differences between cleared and non-cleared areas were found over the course of the study, and only a significant difference in transect length was found for March (see Figure </w:t>
+      </w:r>
+      <w:r>
+        <w:rPr>
+          <w:lang w:val="en-US"/>
+        </w:rPr>
+        <w:t>3</w:t>
+      </w:r>
+      <w:r>
+        <w:rPr>
+          <w:lang w:val="en-US"/>
+        </w:rPr>
+        <w:t>). The POM findings were verified by a Kruskal-Wallis test which showed no significant differences (</w:t>
       </w:r>
       <w:r>
         <w:rPr>
@@ -2090,9 +2263,9 @@
       </w:pPr>
       <w:r>
         <w:rPr>
-          <w:lang w:val="en-US"/>
-        </w:rPr>
-        <w:lastRenderedPageBreak/>
+          <w:noProof/>
+          <w:lang w:val="en-US"/>
+        </w:rPr>
         <w:drawing>
           <wp:inline distT="0" distB="0" distL="0" distR="0" wp14:anchorId="1F940D0E" wp14:editId="0DC5954D">
             <wp:extent cx="4618990" cy="2119357"/>
@@ -2109,7 +2282,7 @@
                     </pic:cNvPicPr>
                   </pic:nvPicPr>
                   <pic:blipFill rotWithShape="1">
-                    <a:blip r:embed="rId6"/>
+                    <a:blip r:embed="rId7"/>
                     <a:srcRect t="20579" b="22066"/>
                     <a:stretch/>
                   </pic:blipFill>
@@ -2150,7 +2323,21 @@
           <w:i/>
           <w:lang w:val="en-US"/>
         </w:rPr>
-        <w:t>Figure 2. Boxplots comparing POM and transect distance between cleared and non-cleared areas. The constituents of the box-and-whisker plots, and their interpretation, are described in the caption to Figure 1.</w:t>
+        <w:t xml:space="preserve">Figure </w:t>
+      </w:r>
+      <w:r>
+        <w:rPr>
+          <w:i/>
+          <w:lang w:val="en-US"/>
+        </w:rPr>
+        <w:t>3</w:t>
+      </w:r>
+      <w:r>
+        <w:rPr>
+          <w:i/>
+          <w:lang w:val="en-US"/>
+        </w:rPr>
+        <w:t>. Boxplots comparing POM and transect distance between cleared and non-cleared areas. The constituents of the box-and-whisker plots, and their interpretation, are described in the caption to Figure 1.</w:t>
       </w:r>
     </w:p>
     <w:p>
@@ -2220,7 +2407,19 @@
         <w:rPr>
           <w:lang w:val="en-US"/>
         </w:rPr>
-        <w:t xml:space="preserve"> &lt; 0.05, Figure 3). Visual comparison showed significantly higher transect lengths for non-cleared areas than cleared areas at </w:t>
+        <w:t xml:space="preserve"> &lt; 0.05, Figure </w:t>
+      </w:r>
+      <w:r>
+        <w:rPr>
+          <w:lang w:val="en-US"/>
+        </w:rPr>
+        <w:t>4</w:t>
+      </w:r>
+      <w:r>
+        <w:rPr>
+          <w:lang w:val="en-US"/>
+        </w:rPr>
+        <w:t xml:space="preserve">). Visual comparison showed significantly higher transect lengths for non-cleared areas than cleared areas at </w:t>
       </w:r>
       <w:proofErr w:type="spellStart"/>
       <w:r>
@@ -2260,8 +2459,10 @@
       </w:pPr>
       <w:r>
         <w:rPr>
-          <w:lang w:val="en-US"/>
-        </w:rPr>
+          <w:noProof/>
+          <w:lang w:val="en-US"/>
+        </w:rPr>
+        <w:lastRenderedPageBreak/>
         <w:drawing>
           <wp:inline distT="0" distB="0" distL="0" distR="0" wp14:anchorId="6FFD5BD3" wp14:editId="65B897F9">
             <wp:extent cx="4619028" cy="2760292"/>
@@ -2278,7 +2479,7 @@
                     </pic:cNvPicPr>
                   </pic:nvPicPr>
                   <pic:blipFill rotWithShape="1">
-                    <a:blip r:embed="rId7"/>
+                    <a:blip r:embed="rId8"/>
                     <a:srcRect t="9250" b="16052"/>
                     <a:stretch/>
                   </pic:blipFill>
@@ -2319,7 +2520,28 @@
           <w:i/>
           <w:lang w:val="en-US"/>
         </w:rPr>
-        <w:t>Figure 3. Boxplots comparing POM and transect length in cleared and non-cleared areas between sites. The constituents of the box-and-whisker plots, and their interpretation, are described in the caption to Figure 1</w:t>
+        <w:t xml:space="preserve">Figure </w:t>
+      </w:r>
+      <w:r>
+        <w:rPr>
+          <w:i/>
+          <w:lang w:val="en-US"/>
+        </w:rPr>
+        <w:t>4</w:t>
+      </w:r>
+      <w:r>
+        <w:rPr>
+          <w:i/>
+          <w:lang w:val="en-US"/>
+        </w:rPr>
+        <w:t xml:space="preserve">. Boxplots comparing POM and transect length in cleared and non-cleared areas between sites. The constituents of the box-and-whisker plots, and their interpretation, are described in the caption to Figure </w:t>
+      </w:r>
+      <w:r>
+        <w:rPr>
+          <w:i/>
+          <w:lang w:val="en-US"/>
+        </w:rPr>
+        <w:t>2</w:t>
       </w:r>
       <w:r>
         <w:rPr>
@@ -2510,205 +2732,199 @@
         <w:rPr>
           <w:lang w:val="en-US"/>
         </w:rPr>
-        <w:t xml:space="preserve"> is a breakdown product of kelp decomposition, and gets produced by combined physical (abrasion and other forms of </w:t>
-      </w:r>
+        <w:t xml:space="preserve"> is a breakdown product of kelp decomposition, and gets produced by combined physical (abrasion and other forms of mechanical action) and biological decomposition processes. In the absence of </w:t>
+      </w:r>
+      <w:r>
+        <w:rPr>
+          <w:i/>
+          <w:lang w:val="en-US"/>
+        </w:rPr>
+        <w:t>in situ</w:t>
+      </w:r>
+      <w:r>
+        <w:rPr>
+          <w:lang w:val="en-US"/>
+        </w:rPr>
+        <w:t xml:space="preserve"> autochthonous primary production</w:t>
+      </w:r>
+      <w:r>
+        <w:rPr>
+          <w:lang w:val="en-US"/>
+        </w:rPr>
+        <w:t xml:space="preserve"> such as microalgae or macrophytes</w:t>
+      </w:r>
+      <w:r>
+        <w:rPr>
+          <w:lang w:val="en-US"/>
+        </w:rPr>
+        <w:t xml:space="preserve">, wrack-derived POM forms the sole source of nourishment for sustaining most species of sandy beach </w:t>
+      </w:r>
+      <w:proofErr w:type="spellStart"/>
+      <w:r>
+        <w:rPr>
+          <w:lang w:val="en-US"/>
+        </w:rPr>
+        <w:t>macrofauna</w:t>
+      </w:r>
+      <w:proofErr w:type="spellEnd"/>
+      <w:r>
+        <w:rPr>
+          <w:lang w:val="en-US"/>
+        </w:rPr>
+        <w:t xml:space="preserve"> and meiofauna </w:t>
+      </w:r>
+      <w:r>
+        <w:rPr>
+          <w:highlight w:val="yellow"/>
+          <w:lang w:val="en-US"/>
+        </w:rPr>
+        <w:t>[cisneros2011; ortega2017]</w:t>
+      </w:r>
+      <w:r>
+        <w:rPr>
+          <w:lang w:val="en-US"/>
+        </w:rPr>
+        <w:t>. The results from this study were surprising as POM content in cleared areas tended to not be different in its POM content compared to that taken from non-cleared areas.</w:t>
+      </w:r>
+    </w:p>
+    <w:p>
+      <w:pPr>
+        <w:rPr>
+          <w:lang w:val="en-US"/>
+        </w:rPr>
+      </w:pPr>
+    </w:p>
+    <w:p>
+      <w:pPr>
+        <w:rPr>
+          <w:lang w:val="en-US"/>
+        </w:rPr>
+      </w:pPr>
+      <w:r>
+        <w:rPr>
+          <w:lang w:val="en-US"/>
+        </w:rPr>
+        <w:t>The degree to which POM content gets incorporated into beach sediment has been shown to be determined by the size of sediment gra</w:t>
+      </w:r>
+      <w:r>
+        <w:rPr>
+          <w:lang w:val="en-US"/>
+        </w:rPr>
+        <w:t xml:space="preserve">ins. </w:t>
+      </w:r>
+      <w:r>
+        <w:rPr>
+          <w:lang w:val="en-US"/>
+        </w:rPr>
+        <w:t>Orr et al. (2008) investigated the temporal and spatial variation of kelp wrack on different beach types. The results showed that beaches with cobble stones retained approximately 30 times more kelp wrack compared to sand beaches (Orr et al. 2008). In other words, large grain sizes will have more space between them and ultimately more dissolved organic matter</w:t>
+      </w:r>
+      <w:r>
+        <w:rPr>
+          <w:lang w:val="en-US"/>
+        </w:rPr>
+        <w:t xml:space="preserve"> compared to fine grain beaches</w:t>
+      </w:r>
+      <w:r>
+        <w:rPr>
+          <w:lang w:val="en-US"/>
+        </w:rPr>
+        <w:t>. Although grain size was fine between all the beaches in the study, which may play a role in the accumulation of POM on beaches, no differences in size of grains was noted between sites.</w:t>
+      </w:r>
+    </w:p>
+    <w:p>
+      <w:pPr>
+        <w:rPr>
+          <w:lang w:val="en-US"/>
+        </w:rPr>
+      </w:pPr>
+    </w:p>
+    <w:p>
+      <w:pPr>
+        <w:rPr>
+          <w:lang w:val="en-US"/>
+        </w:rPr>
+      </w:pPr>
+      <w:r>
+        <w:rPr>
+          <w:lang w:val="en-US"/>
+        </w:rPr>
+        <w:t xml:space="preserve">There was also no significant difference in POM content between sites, with </w:t>
+      </w:r>
+      <w:proofErr w:type="spellStart"/>
+      <w:r>
+        <w:rPr>
+          <w:lang w:val="en-US"/>
+        </w:rPr>
+        <w:t>Hout</w:t>
+      </w:r>
+      <w:proofErr w:type="spellEnd"/>
+      <w:r>
+        <w:rPr>
+          <w:lang w:val="en-US"/>
+        </w:rPr>
+        <w:t xml:space="preserve"> Bay West as the exception. The </w:t>
+      </w:r>
+      <w:proofErr w:type="spellStart"/>
+      <w:r>
+        <w:rPr>
+          <w:lang w:val="en-US"/>
+        </w:rPr>
+        <w:t>significanly</w:t>
+      </w:r>
+      <w:proofErr w:type="spellEnd"/>
+      <w:r>
+        <w:rPr>
+          <w:lang w:val="en-US"/>
+        </w:rPr>
+        <w:t xml:space="preserve"> higher POM content at </w:t>
+      </w:r>
+      <w:proofErr w:type="spellStart"/>
+      <w:r>
+        <w:rPr>
+          <w:lang w:val="en-US"/>
+        </w:rPr>
+        <w:t>Hout</w:t>
+      </w:r>
+      <w:proofErr w:type="spellEnd"/>
+      <w:r>
+        <w:rPr>
+          <w:lang w:val="en-US"/>
+        </w:rPr>
+        <w:t xml:space="preserve"> Bay West may be due to beach activities and point sources of pollution. For instance, the cleared section of </w:t>
+      </w:r>
+      <w:proofErr w:type="spellStart"/>
+      <w:r>
+        <w:rPr>
+          <w:lang w:val="en-US"/>
+        </w:rPr>
+        <w:t>Hout</w:t>
+      </w:r>
+      <w:proofErr w:type="spellEnd"/>
+      <w:r>
+        <w:rPr>
+          <w:lang w:val="en-US"/>
+        </w:rPr>
+        <w:t xml:space="preserve"> Bay West is a popular area for dog walking and a drain pipe leading onto the beach from the parking lot is also present, which may be adding to POM content in this area.</w:t>
+      </w:r>
+    </w:p>
+    <w:p>
+      <w:pPr>
+        <w:rPr>
+          <w:lang w:val="en-US"/>
+        </w:rPr>
+      </w:pPr>
+    </w:p>
+    <w:p>
+      <w:pPr>
+        <w:rPr>
+          <w:lang w:val="en-US"/>
+        </w:rPr>
+      </w:pPr>
       <w:r>
         <w:rPr>
           <w:lang w:val="en-US"/>
         </w:rPr>
         <w:lastRenderedPageBreak/>
-        <w:t xml:space="preserve">mechanical action) and biological decomposition processes. In the absence of </w:t>
-      </w:r>
-      <w:r>
-        <w:rPr>
-          <w:i/>
-          <w:lang w:val="en-US"/>
-        </w:rPr>
-        <w:t>in situ</w:t>
-      </w:r>
-      <w:r>
-        <w:rPr>
-          <w:lang w:val="en-US"/>
-        </w:rPr>
-        <w:t xml:space="preserve"> autochthonous primary production</w:t>
-      </w:r>
-      <w:r>
-        <w:rPr>
-          <w:lang w:val="en-US"/>
-        </w:rPr>
-        <w:t xml:space="preserve"> such as microalgae or macrophytes</w:t>
-      </w:r>
-      <w:r>
-        <w:rPr>
-          <w:lang w:val="en-US"/>
-        </w:rPr>
-        <w:t xml:space="preserve">, wrack-derived POM forms the sole source of nourishment for sustaining most species of sandy beach </w:t>
-      </w:r>
-      <w:proofErr w:type="spellStart"/>
-      <w:r>
-        <w:rPr>
-          <w:lang w:val="en-US"/>
-        </w:rPr>
-        <w:t>macrofauna</w:t>
-      </w:r>
-      <w:proofErr w:type="spellEnd"/>
-      <w:r>
-        <w:rPr>
-          <w:lang w:val="en-US"/>
-        </w:rPr>
-        <w:t xml:space="preserve"> and meiofauna </w:t>
-      </w:r>
-      <w:r>
-        <w:rPr>
-          <w:highlight w:val="yellow"/>
-          <w:lang w:val="en-US"/>
-        </w:rPr>
-        <w:t>[cisneros2011; ortega2017]</w:t>
-      </w:r>
-      <w:r>
-        <w:rPr>
-          <w:lang w:val="en-US"/>
-        </w:rPr>
-        <w:t>. The results from this study were surprising as POM content in cleared areas tended to not be different in its POM content compared to that taken from non-cleared areas.</w:t>
-      </w:r>
-    </w:p>
-    <w:p>
-      <w:pPr>
-        <w:rPr>
-          <w:lang w:val="en-US"/>
-        </w:rPr>
-      </w:pPr>
-    </w:p>
-    <w:p>
-      <w:pPr>
-        <w:rPr>
-          <w:lang w:val="en-US"/>
-        </w:rPr>
-      </w:pPr>
-      <w:r>
-        <w:rPr>
-          <w:lang w:val="en-US"/>
-        </w:rPr>
-        <w:t>The degree to which POM content gets incorporated into beach sediment has been shown to be determined by the size of sediment gra</w:t>
-      </w:r>
-      <w:r>
-        <w:rPr>
-          <w:lang w:val="en-US"/>
-        </w:rPr>
-        <w:t xml:space="preserve">ins. </w:t>
-      </w:r>
-      <w:r>
-        <w:rPr>
-          <w:lang w:val="en-US"/>
-        </w:rPr>
-        <w:t>Orr et al. (2008) investigated the temporal and spatial variation of kelp wrack on different beach types. The results showed that beaches with cobble stones retained approximately 30 times more kelp wrack compared to sand beaches (Orr et al. 2008). In other words, large grain sizes will have more space between them and ultimately more dissolved organic matter</w:t>
-      </w:r>
-      <w:r>
-        <w:rPr>
-          <w:lang w:val="en-US"/>
-        </w:rPr>
-        <w:t xml:space="preserve"> compared to fine grain beaches</w:t>
-      </w:r>
-      <w:r>
-        <w:rPr>
-          <w:lang w:val="en-US"/>
-        </w:rPr>
-        <w:t>. Although grain size was fine between all the beaches in the study, which may play a role in the accumulation of POM on beaches, no differences in size of grains was noted between sites.</w:t>
-      </w:r>
-    </w:p>
-    <w:p>
-      <w:pPr>
-        <w:rPr>
-          <w:lang w:val="en-US"/>
-        </w:rPr>
-      </w:pPr>
-    </w:p>
-    <w:p>
-      <w:pPr>
-        <w:rPr>
-          <w:lang w:val="en-US"/>
-        </w:rPr>
-      </w:pPr>
-      <w:r>
-        <w:rPr>
-          <w:lang w:val="en-US"/>
-        </w:rPr>
-        <w:t xml:space="preserve">There was also no significant difference in POM content between sites, with </w:t>
-      </w:r>
-      <w:proofErr w:type="spellStart"/>
-      <w:r>
-        <w:rPr>
-          <w:lang w:val="en-US"/>
-        </w:rPr>
-        <w:t>Hout</w:t>
-      </w:r>
-      <w:proofErr w:type="spellEnd"/>
-      <w:r>
-        <w:rPr>
-          <w:lang w:val="en-US"/>
-        </w:rPr>
-        <w:t xml:space="preserve"> Bay West as the exception. The </w:t>
-      </w:r>
-      <w:proofErr w:type="spellStart"/>
-      <w:r>
-        <w:rPr>
-          <w:lang w:val="en-US"/>
-        </w:rPr>
-        <w:t>significanly</w:t>
-      </w:r>
-      <w:proofErr w:type="spellEnd"/>
-      <w:r>
-        <w:rPr>
-          <w:lang w:val="en-US"/>
-        </w:rPr>
-        <w:t xml:space="preserve"> higher POM content at </w:t>
-      </w:r>
-      <w:proofErr w:type="spellStart"/>
-      <w:r>
-        <w:rPr>
-          <w:lang w:val="en-US"/>
-        </w:rPr>
-        <w:t>Hout</w:t>
-      </w:r>
-      <w:proofErr w:type="spellEnd"/>
-      <w:r>
-        <w:rPr>
-          <w:lang w:val="en-US"/>
-        </w:rPr>
-        <w:t xml:space="preserve"> Bay West may be due to beach activities and point sources of pollution. For instance, the cleared section of </w:t>
-      </w:r>
-      <w:proofErr w:type="spellStart"/>
-      <w:r>
-        <w:rPr>
-          <w:lang w:val="en-US"/>
-        </w:rPr>
-        <w:t>Hout</w:t>
-      </w:r>
-      <w:proofErr w:type="spellEnd"/>
-      <w:r>
-        <w:rPr>
-          <w:lang w:val="en-US"/>
-        </w:rPr>
-        <w:t xml:space="preserve"> Bay West is a popular area for dog walking and a drain pipe leading onto the beach from the parking lot is also present, which may be adding to POM content in this area.</w:t>
-      </w:r>
-    </w:p>
-    <w:p>
-      <w:pPr>
-        <w:rPr>
-          <w:lang w:val="en-US"/>
-        </w:rPr>
-      </w:pPr>
-    </w:p>
-    <w:p>
-      <w:pPr>
-        <w:rPr>
-          <w:lang w:val="en-US"/>
-        </w:rPr>
-      </w:pPr>
-      <w:r>
-        <w:rPr>
-          <w:lang w:val="en-US"/>
-        </w:rPr>
         <w:t>The built</w:t>
       </w:r>
       <w:r>
@@ -2804,8 +3020,6 @@
         </w:rPr>
         <w:t>up of POM in beach soils, as this may become toxic in high concentrations.</w:t>
       </w:r>
-      <w:bookmarkStart w:id="34" w:name="_GoBack"/>
-      <w:bookmarkEnd w:id="34"/>
     </w:p>
     <w:p/>
     <w:p>
@@ -3261,7 +3475,6 @@
         </w:numPr>
       </w:pPr>
       <w:r>
-        <w:lastRenderedPageBreak/>
         <w:t>R40</w:t>
       </w:r>
       <w:r>
@@ -3296,13 +3509,19 @@
         </w:numPr>
       </w:pPr>
       <w:r>
-        <w:t>R2</w:t>
+        <w:t>R</w:t>
+      </w:r>
+      <w:r>
+        <w:t>3</w:t>
       </w:r>
       <w:r>
         <w:t xml:space="preserve"> </w:t>
       </w:r>
       <w:r>
-        <w:t xml:space="preserve">650 was paid to Mr </w:t>
+        <w:t>357</w:t>
+      </w:r>
+      <w:r>
+        <w:t xml:space="preserve"> was paid to Mr </w:t>
       </w:r>
       <w:proofErr w:type="spellStart"/>
       <w:r>
@@ -3312,6 +3531,8 @@
       <w:r>
         <w:t xml:space="preserve"> as reimbursement to fuel expenses incurred.</w:t>
       </w:r>
+      <w:bookmarkStart w:id="34" w:name="_GoBack"/>
+      <w:bookmarkEnd w:id="34"/>
     </w:p>
     <w:p/>
     <w:p>
@@ -4112,6 +4333,7 @@
   <w:style w:type="character" w:default="1" w:styleId="DefaultParagraphFont">
     <w:name w:val="Default Paragraph Font"/>
     <w:uiPriority w:val="1"/>
+    <w:semiHidden/>
     <w:unhideWhenUsed/>
   </w:style>
   <w:style w:type="table" w:default="1" w:styleId="TableNormal">

</xml_diff>